<commit_message>
DC GAN, GAN Training and Evaluation docx
</commit_message>
<xml_diff>
--- a/Deep Learing for Images with Pytorch/Introduction to GANs.docx
+++ b/Deep Learing for Images with Pytorch/Introduction to GANs.docx
@@ -331,6 +331,7 @@
       <w:r>
         <w:rPr>
           <w:rFonts w:ascii="Arial" w:eastAsia="Times New Roman" w:hAnsi="Arial" w:cs="Arial"/>
+          <w:noProof/>
           <w:color w:val="05192D"/>
           <w:kern w:val="0"/>
           <w:sz w:val="24"/>
@@ -587,6 +588,7 @@
       <w:r>
         <w:rPr>
           <w:rFonts w:ascii="Arial" w:eastAsia="Times New Roman" w:hAnsi="Arial" w:cs="Arial"/>
+          <w:noProof/>
           <w:color w:val="05192D"/>
           <w:kern w:val="0"/>
           <w:sz w:val="24"/>
@@ -701,6 +703,7 @@
       <w:r>
         <w:rPr>
           <w:rFonts w:ascii="Arial" w:eastAsia="Times New Roman" w:hAnsi="Arial" w:cs="Arial"/>
+          <w:noProof/>
           <w:color w:val="05192D"/>
           <w:kern w:val="0"/>
           <w:sz w:val="24"/>
@@ -1004,6 +1007,7 @@
       <w:r>
         <w:rPr>
           <w:rFonts w:ascii="Arial" w:eastAsia="Times New Roman" w:hAnsi="Arial" w:cs="Arial"/>
+          <w:noProof/>
           <w:kern w:val="0"/>
           <w:sz w:val="24"/>
           <w:szCs w:val="24"/>
@@ -1117,6 +1121,7 @@
           <w:rFonts w:ascii="Arial" w:eastAsia="Times New Roman" w:hAnsi="Arial" w:cs="Arial"/>
           <w:b/>
           <w:bCs/>
+          <w:noProof/>
           <w:color w:val="05192D"/>
           <w:kern w:val="0"/>
           <w:sz w:val="24"/>
@@ -1226,6 +1231,7 @@
       <w:r>
         <w:rPr>
           <w:rFonts w:ascii="Arial" w:eastAsia="Times New Roman" w:hAnsi="Arial" w:cs="Arial"/>
+          <w:noProof/>
           <w:kern w:val="0"/>
           <w:sz w:val="24"/>
           <w:szCs w:val="24"/>
@@ -1339,6 +1345,7 @@
           <w:rFonts w:ascii="Arial" w:eastAsia="Times New Roman" w:hAnsi="Arial" w:cs="Arial"/>
           <w:b/>
           <w:bCs/>
+          <w:noProof/>
           <w:color w:val="05192D"/>
           <w:kern w:val="0"/>
           <w:sz w:val="24"/>
@@ -1448,6 +1455,7 @@
       <w:r>
         <w:rPr>
           <w:rFonts w:ascii="Arial" w:eastAsia="Times New Roman" w:hAnsi="Arial" w:cs="Arial"/>
+          <w:noProof/>
           <w:kern w:val="0"/>
           <w:sz w:val="24"/>
           <w:szCs w:val="24"/>
@@ -1558,11 +1566,13 @@
       <w:pPr>
         <w:rPr>
           <w:rFonts w:ascii="Arial" w:hAnsi="Arial" w:cs="Arial"/>
+          <w:noProof/>
         </w:rPr>
       </w:pPr>
       <w:r>
         <w:rPr>
           <w:rFonts w:ascii="Arial" w:hAnsi="Arial" w:cs="Arial"/>
+          <w:noProof/>
         </w:rPr>
         <w:drawing>
           <wp:inline distT="0" distB="0" distL="0" distR="0" wp14:anchorId="1AEBD86C" wp14:editId="3306A037">
@@ -1589,6 +1599,1235 @@
                     <a:xfrm>
                       <a:off x="0" y="0"/>
                       <a:ext cx="5943600" cy="2865755"/>
+                    </a:xfrm>
+                    <a:prstGeom prst="rect">
+                      <a:avLst/>
+                    </a:prstGeom>
+                  </pic:spPr>
+                </pic:pic>
+              </a:graphicData>
+            </a:graphic>
+          </wp:inline>
+        </w:drawing>
+      </w:r>
+    </w:p>
+    <w:p>
+      <w:pPr>
+        <w:rPr>
+          <w:rFonts w:ascii="Arial" w:hAnsi="Arial" w:cs="Arial"/>
+          <w:noProof/>
+        </w:rPr>
+      </w:pPr>
+    </w:p>
+    <w:p>
+      <w:pPr>
+        <w:shd w:val="clear" w:color="auto" w:fill="F7F7FC"/>
+        <w:spacing w:after="0" w:line="240" w:lineRule="auto"/>
+        <w:outlineLvl w:val="1"/>
+        <w:rPr>
+          <w:rFonts w:ascii="Arial" w:eastAsia="Times New Roman" w:hAnsi="Arial" w:cs="Arial"/>
+          <w:b/>
+          <w:bCs/>
+          <w:color w:val="05192D"/>
+          <w:kern w:val="0"/>
+          <w:sz w:val="48"/>
+          <w:szCs w:val="48"/>
+          <w14:ligatures w14:val="none"/>
+        </w:rPr>
+      </w:pPr>
+      <w:r>
+        <w:rPr>
+          <w:rFonts w:ascii="Arial" w:eastAsia="Times New Roman" w:hAnsi="Arial" w:cs="Arial"/>
+          <w:b/>
+          <w:bCs/>
+          <w:color w:val="05192D"/>
+          <w:kern w:val="0"/>
+          <w:sz w:val="48"/>
+          <w:szCs w:val="48"/>
+          <w14:ligatures w14:val="none"/>
+        </w:rPr>
+        <w:t>Training GANs</w:t>
+      </w:r>
+    </w:p>
+    <w:p>
+      <w:pPr>
+        <w:shd w:val="clear" w:color="auto" w:fill="F7F7FC"/>
+        <w:spacing w:after="120" w:line="240" w:lineRule="auto"/>
+        <w:rPr>
+          <w:rFonts w:ascii="Arial" w:eastAsia="Times New Roman" w:hAnsi="Arial" w:cs="Arial"/>
+          <w:color w:val="05192D"/>
+          <w:kern w:val="0"/>
+          <w:sz w:val="24"/>
+          <w:szCs w:val="24"/>
+          <w14:ligatures w14:val="none"/>
+        </w:rPr>
+      </w:pPr>
+      <w:r>
+        <w:rPr>
+          <w:rFonts w:ascii="Arial" w:eastAsia="Times New Roman" w:hAnsi="Arial" w:cs="Arial"/>
+          <w:color w:val="05192D"/>
+          <w:kern w:val="0"/>
+          <w:sz w:val="24"/>
+          <w:szCs w:val="24"/>
+          <w14:ligatures w14:val="none"/>
+        </w:rPr>
+        <w:t>It's finally training time! But before we run the training loop, we need to define loss functions for the models.</w:t>
+      </w:r>
+    </w:p>
+    <w:p>
+      <w:pPr>
+        <w:spacing w:after="0" w:line="240" w:lineRule="auto"/>
+        <w:outlineLvl w:val="1"/>
+        <w:rPr>
+          <w:rFonts w:ascii="Arial" w:eastAsia="Times New Roman" w:hAnsi="Arial" w:cs="Arial"/>
+          <w:b/>
+          <w:bCs/>
+          <w:color w:val="05192D"/>
+          <w:kern w:val="0"/>
+          <w:sz w:val="24"/>
+          <w:szCs w:val="24"/>
+          <w14:ligatures w14:val="none"/>
+        </w:rPr>
+      </w:pPr>
+      <w:r>
+        <w:rPr>
+          <w:rFonts w:ascii="Arial" w:eastAsia="Times New Roman" w:hAnsi="Arial" w:cs="Arial"/>
+          <w:b/>
+          <w:bCs/>
+          <w:color w:val="05192D"/>
+          <w:kern w:val="0"/>
+          <w:sz w:val="24"/>
+          <w:szCs w:val="24"/>
+          <w14:ligatures w14:val="none"/>
+        </w:rPr>
+        <w:t>Generator objective</w:t>
+      </w:r>
+    </w:p>
+    <w:p>
+      <w:pPr>
+        <w:spacing w:after="120" w:line="240" w:lineRule="auto"/>
+        <w:rPr>
+          <w:rFonts w:ascii="Arial" w:eastAsia="Times New Roman" w:hAnsi="Arial" w:cs="Arial"/>
+          <w:color w:val="05192D"/>
+          <w:kern w:val="0"/>
+          <w:sz w:val="24"/>
+          <w:szCs w:val="24"/>
+          <w14:ligatures w14:val="none"/>
+        </w:rPr>
+      </w:pPr>
+      <w:r>
+        <w:rPr>
+          <w:rFonts w:ascii="Arial" w:eastAsia="Times New Roman" w:hAnsi="Arial" w:cs="Arial"/>
+          <w:color w:val="05192D"/>
+          <w:kern w:val="0"/>
+          <w:sz w:val="24"/>
+          <w:szCs w:val="24"/>
+          <w14:ligatures w14:val="none"/>
+        </w:rPr>
+        <w:t>Let's think about the generator's loss function first. Recall that generator's objective is to create such fake images that would fool the discriminator into classifying them as real. The key idea is to use the discriminator to inform us about the generator's quality. We will use the generator to produce some fake images and give them to the discriminator to classify. If it misclassifies them as real (label one), the generator is doing a good job and its loss will be small. If it correctly recognizes them as fake (label zero), generator loss will be large.</w:t>
+      </w:r>
+    </w:p>
+    <w:p>
+      <w:pPr>
+        <w:spacing w:after="0" w:line="240" w:lineRule="auto"/>
+        <w:outlineLvl w:val="1"/>
+        <w:rPr>
+          <w:rFonts w:ascii="Arial" w:eastAsia="Times New Roman" w:hAnsi="Arial" w:cs="Arial"/>
+          <w:b/>
+          <w:bCs/>
+          <w:color w:val="05192D"/>
+          <w:kern w:val="0"/>
+          <w:sz w:val="24"/>
+          <w:szCs w:val="24"/>
+          <w14:ligatures w14:val="none"/>
+        </w:rPr>
+      </w:pPr>
+      <w:r>
+        <w:rPr>
+          <w:rFonts w:ascii="Arial" w:eastAsia="Times New Roman" w:hAnsi="Arial" w:cs="Arial"/>
+          <w:b/>
+          <w:bCs/>
+          <w:color w:val="05192D"/>
+          <w:kern w:val="0"/>
+          <w:sz w:val="24"/>
+          <w:szCs w:val="24"/>
+          <w14:ligatures w14:val="none"/>
+        </w:rPr>
+        <w:t>Generator loss</w:t>
+      </w:r>
+    </w:p>
+    <w:p>
+      <w:pPr>
+        <w:spacing w:after="120" w:line="240" w:lineRule="auto"/>
+        <w:rPr>
+          <w:rFonts w:ascii="Arial" w:eastAsia="Times New Roman" w:hAnsi="Arial" w:cs="Arial"/>
+          <w:color w:val="05192D"/>
+          <w:kern w:val="0"/>
+          <w:sz w:val="24"/>
+          <w:szCs w:val="24"/>
+          <w14:ligatures w14:val="none"/>
+        </w:rPr>
+      </w:pPr>
+      <w:r>
+        <w:rPr>
+          <w:rFonts w:ascii="Arial" w:eastAsia="Times New Roman" w:hAnsi="Arial" w:cs="Arial"/>
+          <w:color w:val="05192D"/>
+          <w:kern w:val="0"/>
+          <w:sz w:val="24"/>
+          <w:szCs w:val="24"/>
+          <w14:ligatures w14:val="none"/>
+        </w:rPr>
+        <w:t>Let's see it in code. We define the function called gen-underscore-loss to compute generator loss. First, we define random noise as input for the generator. The noise tensor is of shape num-underscore-images, which corresponds to the batch size, by z-underscore-dim, the noise size. Then, we pass the noise to the generator to produce fake images which we then pass to the discriminator to classify. We define binary cross-entropy criterion to measure generator's performance. From the generator's perspective, it's desired that the discriminator classifies the fakes as real images which have the label one. Therefore, the generator loss is binary cross-entropy between the discriminator predictions for fakes, and the tensor of ones of the same shape, which we create with torch-dot-ones-underscore-like.</w:t>
+      </w:r>
+    </w:p>
+    <w:p>
+      <w:pPr>
+        <w:spacing w:after="120" w:line="240" w:lineRule="auto"/>
+        <w:rPr>
+          <w:rFonts w:ascii="Arial" w:eastAsia="Times New Roman" w:hAnsi="Arial" w:cs="Arial"/>
+          <w:color w:val="05192D"/>
+          <w:kern w:val="0"/>
+          <w:sz w:val="24"/>
+          <w:szCs w:val="24"/>
+          <w14:ligatures w14:val="none"/>
+        </w:rPr>
+      </w:pPr>
+      <w:r>
+        <w:rPr>
+          <w:rFonts w:ascii="Arial" w:eastAsia="Times New Roman" w:hAnsi="Arial" w:cs="Arial"/>
+          <w:color w:val="05192D"/>
+          <w:kern w:val="0"/>
+          <w:sz w:val="24"/>
+          <w:szCs w:val="24"/>
+          <w14:ligatures w14:val="none"/>
+        </w:rPr>
+        <w:lastRenderedPageBreak/>
+        <w:drawing>
+          <wp:inline distT="0" distB="0" distL="0" distR="0" wp14:anchorId="09CEA28A" wp14:editId="3E911AEA">
+            <wp:extent cx="5943600" cy="2645410"/>
+            <wp:effectExtent l="0" t="0" r="0" b="2540"/>
+            <wp:docPr id="3" name="Picture 3"/>
+            <wp:cNvGraphicFramePr>
+              <a:graphicFrameLocks xmlns:a="http://schemas.openxmlformats.org/drawingml/2006/main" noChangeAspect="1"/>
+            </wp:cNvGraphicFramePr>
+            <a:graphic xmlns:a="http://schemas.openxmlformats.org/drawingml/2006/main">
+              <a:graphicData uri="http://schemas.openxmlformats.org/drawingml/2006/picture">
+                <pic:pic xmlns:pic="http://schemas.openxmlformats.org/drawingml/2006/picture">
+                  <pic:nvPicPr>
+                    <pic:cNvPr id="1" name=""/>
+                    <pic:cNvPicPr/>
+                  </pic:nvPicPr>
+                  <pic:blipFill>
+                    <a:blip r:embed="rId13"/>
+                    <a:stretch>
+                      <a:fillRect/>
+                    </a:stretch>
+                  </pic:blipFill>
+                  <pic:spPr>
+                    <a:xfrm>
+                      <a:off x="0" y="0"/>
+                      <a:ext cx="5943600" cy="2645410"/>
+                    </a:xfrm>
+                    <a:prstGeom prst="rect">
+                      <a:avLst/>
+                    </a:prstGeom>
+                  </pic:spPr>
+                </pic:pic>
+              </a:graphicData>
+            </a:graphic>
+          </wp:inline>
+        </w:drawing>
+      </w:r>
+    </w:p>
+    <w:p>
+      <w:pPr>
+        <w:spacing w:after="0" w:line="240" w:lineRule="auto"/>
+        <w:outlineLvl w:val="1"/>
+        <w:rPr>
+          <w:rFonts w:ascii="Arial" w:eastAsia="Times New Roman" w:hAnsi="Arial" w:cs="Arial"/>
+          <w:b/>
+          <w:bCs/>
+          <w:color w:val="05192D"/>
+          <w:kern w:val="0"/>
+          <w:sz w:val="24"/>
+          <w:szCs w:val="24"/>
+          <w14:ligatures w14:val="none"/>
+        </w:rPr>
+      </w:pPr>
+      <w:r>
+        <w:rPr>
+          <w:rFonts w:ascii="Arial" w:eastAsia="Times New Roman" w:hAnsi="Arial" w:cs="Arial"/>
+          <w:b/>
+          <w:bCs/>
+          <w:color w:val="05192D"/>
+          <w:kern w:val="0"/>
+          <w:sz w:val="24"/>
+          <w:szCs w:val="24"/>
+          <w14:ligatures w14:val="none"/>
+        </w:rPr>
+        <w:t>Discriminator objective</w:t>
+      </w:r>
+    </w:p>
+    <w:p>
+      <w:pPr>
+        <w:spacing w:after="120" w:line="240" w:lineRule="auto"/>
+        <w:rPr>
+          <w:rFonts w:ascii="Arial" w:eastAsia="Times New Roman" w:hAnsi="Arial" w:cs="Arial"/>
+          <w:color w:val="05192D"/>
+          <w:kern w:val="0"/>
+          <w:sz w:val="24"/>
+          <w:szCs w:val="24"/>
+          <w14:ligatures w14:val="none"/>
+        </w:rPr>
+      </w:pPr>
+      <w:r>
+        <w:rPr>
+          <w:rFonts w:ascii="Arial" w:eastAsia="Times New Roman" w:hAnsi="Arial" w:cs="Arial"/>
+          <w:color w:val="05192D"/>
+          <w:kern w:val="0"/>
+          <w:sz w:val="24"/>
+          <w:szCs w:val="24"/>
+          <w14:ligatures w14:val="none"/>
+        </w:rPr>
+        <w:t>Let's turn to the discriminator now. Recall its objective is to correctly classify fakes and real images. To evaluate its loss, we will pass it some generator outputs to see if it correctly recognizes them as fake, or label zero. We will also pass it some real images from the training data expecting them to be classified as one, or real. Let's take a look at the code.</w:t>
+      </w:r>
+    </w:p>
+    <w:p>
+      <w:pPr>
+        <w:spacing w:after="0" w:line="240" w:lineRule="auto"/>
+        <w:outlineLvl w:val="1"/>
+        <w:rPr>
+          <w:rFonts w:ascii="Arial" w:eastAsia="Times New Roman" w:hAnsi="Arial" w:cs="Arial"/>
+          <w:b/>
+          <w:bCs/>
+          <w:color w:val="05192D"/>
+          <w:kern w:val="0"/>
+          <w:sz w:val="24"/>
+          <w:szCs w:val="24"/>
+          <w14:ligatures w14:val="none"/>
+        </w:rPr>
+      </w:pPr>
+      <w:r>
+        <w:rPr>
+          <w:rFonts w:ascii="Arial" w:eastAsia="Times New Roman" w:hAnsi="Arial" w:cs="Arial"/>
+          <w:b/>
+          <w:bCs/>
+          <w:color w:val="05192D"/>
+          <w:kern w:val="0"/>
+          <w:sz w:val="24"/>
+          <w:szCs w:val="24"/>
+          <w14:ligatures w14:val="none"/>
+        </w:rPr>
+        <w:t>Discriminator loss</w:t>
+      </w:r>
+    </w:p>
+    <w:p>
+      <w:pPr>
+        <w:spacing w:after="120" w:line="240" w:lineRule="auto"/>
+        <w:rPr>
+          <w:rFonts w:ascii="Arial" w:eastAsia="Times New Roman" w:hAnsi="Arial" w:cs="Arial"/>
+          <w:color w:val="05192D"/>
+          <w:kern w:val="0"/>
+          <w:sz w:val="24"/>
+          <w:szCs w:val="24"/>
+          <w14:ligatures w14:val="none"/>
+        </w:rPr>
+      </w:pPr>
+      <w:r>
+        <w:rPr>
+          <w:rFonts w:ascii="Arial" w:eastAsia="Times New Roman" w:hAnsi="Arial" w:cs="Arial"/>
+          <w:color w:val="05192D"/>
+          <w:kern w:val="0"/>
+          <w:sz w:val="24"/>
+          <w:szCs w:val="24"/>
+          <w14:ligatures w14:val="none"/>
+        </w:rPr>
+        <w:drawing>
+          <wp:anchor distT="0" distB="0" distL="114300" distR="114300" simplePos="0" relativeHeight="251660288" behindDoc="0" locked="0" layoutInCell="1" allowOverlap="1" wp14:anchorId="5C6BC6AA" wp14:editId="6D10B6E2">
+            <wp:simplePos x="0" y="0"/>
+            <wp:positionH relativeFrom="column">
+              <wp:posOffset>-72</wp:posOffset>
+            </wp:positionH>
+            <wp:positionV relativeFrom="paragraph">
+              <wp:posOffset>2166620</wp:posOffset>
+            </wp:positionV>
+            <wp:extent cx="5658928" cy="2918338"/>
+            <wp:effectExtent l="0" t="0" r="0" b="0"/>
+            <wp:wrapNone/>
+            <wp:docPr id="11" name="Picture 11"/>
+            <wp:cNvGraphicFramePr>
+              <a:graphicFrameLocks xmlns:a="http://schemas.openxmlformats.org/drawingml/2006/main" noChangeAspect="1"/>
+            </wp:cNvGraphicFramePr>
+            <a:graphic xmlns:a="http://schemas.openxmlformats.org/drawingml/2006/main">
+              <a:graphicData uri="http://schemas.openxmlformats.org/drawingml/2006/picture">
+                <pic:pic xmlns:pic="http://schemas.openxmlformats.org/drawingml/2006/picture">
+                  <pic:nvPicPr>
+                    <pic:cNvPr id="1" name=""/>
+                    <pic:cNvPicPr/>
+                  </pic:nvPicPr>
+                  <pic:blipFill>
+                    <a:blip r:embed="rId14" cstate="print">
+                      <a:extLst>
+                        <a:ext uri="{28A0092B-C50C-407E-A947-70E740481C1C}">
+                          <a14:useLocalDpi xmlns:a14="http://schemas.microsoft.com/office/drawing/2010/main" val="0"/>
+                        </a:ext>
+                      </a:extLst>
+                    </a:blip>
+                    <a:stretch>
+                      <a:fillRect/>
+                    </a:stretch>
+                  </pic:blipFill>
+                  <pic:spPr>
+                    <a:xfrm>
+                      <a:off x="0" y="0"/>
+                      <a:ext cx="5658928" cy="2918338"/>
+                    </a:xfrm>
+                    <a:prstGeom prst="rect">
+                      <a:avLst/>
+                    </a:prstGeom>
+                  </pic:spPr>
+                </pic:pic>
+              </a:graphicData>
+            </a:graphic>
+            <wp14:sizeRelH relativeFrom="margin">
+              <wp14:pctWidth>0</wp14:pctWidth>
+            </wp14:sizeRelH>
+            <wp14:sizeRelV relativeFrom="margin">
+              <wp14:pctHeight>0</wp14:pctHeight>
+            </wp14:sizeRelV>
+          </wp:anchor>
+        </w:drawing>
+      </w:r>
+      <w:r>
+        <w:rPr>
+          <w:rFonts w:ascii="Arial" w:eastAsia="Times New Roman" w:hAnsi="Arial" w:cs="Arial"/>
+          <w:color w:val="05192D"/>
+          <w:kern w:val="0"/>
+          <w:sz w:val="24"/>
+          <w:szCs w:val="24"/>
+          <w14:ligatures w14:val="none"/>
+        </w:rPr>
+        <w:t>We define the disc-underscore-loss function to compute discriminator loss. We will use the binary cross-entropy criterion again. First, we produce random noise as generator input like before to feed it to the generator and obtain fake images which are then passed to the discriminator. This way we get disc-underscore-pred-underscore-fake, the discriminator's predictions for the fake images. Next, we pass those predictions alongside a tensor of zeros to the criterion. This fake loss component will be larger when discriminator's prediction for fakes are real. Then, we use the discriminator to classify a sample of real images from the training data. We then compute the real loss component by passing these predictions together with a tensor of ones to the criterion. This loss component is large when the discriminator misclassifies real images as fake. Finally, to get the total discriminator loss, we average the real and fake loss components.</w:t>
+      </w:r>
+    </w:p>
+    <w:p>
+      <w:pPr>
+        <w:spacing w:after="120" w:line="240" w:lineRule="auto"/>
+        <w:rPr>
+          <w:rFonts w:ascii="Arial" w:eastAsia="Times New Roman" w:hAnsi="Arial" w:cs="Arial"/>
+          <w:color w:val="05192D"/>
+          <w:kern w:val="0"/>
+          <w:sz w:val="24"/>
+          <w:szCs w:val="24"/>
+          <w14:ligatures w14:val="none"/>
+        </w:rPr>
+      </w:pPr>
+    </w:p>
+    <w:p>
+      <w:pPr>
+        <w:spacing w:after="120" w:line="240" w:lineRule="auto"/>
+        <w:rPr>
+          <w:rFonts w:ascii="Arial" w:eastAsia="Times New Roman" w:hAnsi="Arial" w:cs="Arial"/>
+          <w:color w:val="05192D"/>
+          <w:kern w:val="0"/>
+          <w:sz w:val="24"/>
+          <w:szCs w:val="24"/>
+          <w14:ligatures w14:val="none"/>
+        </w:rPr>
+      </w:pPr>
+    </w:p>
+    <w:p>
+      <w:pPr>
+        <w:spacing w:after="120" w:line="240" w:lineRule="auto"/>
+        <w:rPr>
+          <w:rFonts w:ascii="Arial" w:eastAsia="Times New Roman" w:hAnsi="Arial" w:cs="Arial"/>
+          <w:color w:val="05192D"/>
+          <w:kern w:val="0"/>
+          <w:sz w:val="24"/>
+          <w:szCs w:val="24"/>
+          <w14:ligatures w14:val="none"/>
+        </w:rPr>
+      </w:pPr>
+    </w:p>
+    <w:p>
+      <w:pPr>
+        <w:spacing w:after="120" w:line="240" w:lineRule="auto"/>
+        <w:rPr>
+          <w:rFonts w:ascii="Arial" w:eastAsia="Times New Roman" w:hAnsi="Arial" w:cs="Arial"/>
+          <w:color w:val="05192D"/>
+          <w:kern w:val="0"/>
+          <w:sz w:val="24"/>
+          <w:szCs w:val="24"/>
+          <w14:ligatures w14:val="none"/>
+        </w:rPr>
+      </w:pPr>
+    </w:p>
+    <w:p>
+      <w:pPr>
+        <w:spacing w:after="120" w:line="240" w:lineRule="auto"/>
+        <w:rPr>
+          <w:rFonts w:ascii="Arial" w:eastAsia="Times New Roman" w:hAnsi="Arial" w:cs="Arial"/>
+          <w:color w:val="05192D"/>
+          <w:kern w:val="0"/>
+          <w:sz w:val="24"/>
+          <w:szCs w:val="24"/>
+          <w14:ligatures w14:val="none"/>
+        </w:rPr>
+      </w:pPr>
+    </w:p>
+    <w:p>
+      <w:pPr>
+        <w:spacing w:after="120" w:line="240" w:lineRule="auto"/>
+        <w:rPr>
+          <w:rFonts w:ascii="Arial" w:eastAsia="Times New Roman" w:hAnsi="Arial" w:cs="Arial"/>
+          <w:color w:val="05192D"/>
+          <w:kern w:val="0"/>
+          <w:sz w:val="24"/>
+          <w:szCs w:val="24"/>
+          <w14:ligatures w14:val="none"/>
+        </w:rPr>
+      </w:pPr>
+    </w:p>
+    <w:p>
+      <w:pPr>
+        <w:spacing w:after="120" w:line="240" w:lineRule="auto"/>
+        <w:rPr>
+          <w:rFonts w:ascii="Arial" w:eastAsia="Times New Roman" w:hAnsi="Arial" w:cs="Arial"/>
+          <w:color w:val="05192D"/>
+          <w:kern w:val="0"/>
+          <w:sz w:val="24"/>
+          <w:szCs w:val="24"/>
+          <w14:ligatures w14:val="none"/>
+        </w:rPr>
+      </w:pPr>
+    </w:p>
+    <w:p>
+      <w:pPr>
+        <w:spacing w:after="120" w:line="240" w:lineRule="auto"/>
+        <w:rPr>
+          <w:rFonts w:ascii="Arial" w:eastAsia="Times New Roman" w:hAnsi="Arial" w:cs="Arial"/>
+          <w:color w:val="05192D"/>
+          <w:kern w:val="0"/>
+          <w:sz w:val="24"/>
+          <w:szCs w:val="24"/>
+          <w14:ligatures w14:val="none"/>
+        </w:rPr>
+      </w:pPr>
+    </w:p>
+    <w:p>
+      <w:pPr>
+        <w:shd w:val="clear" w:color="auto" w:fill="F7F7FC"/>
+        <w:spacing w:after="0" w:line="240" w:lineRule="auto"/>
+        <w:outlineLvl w:val="1"/>
+        <w:rPr>
+          <w:rFonts w:ascii="Arial" w:eastAsia="Times New Roman" w:hAnsi="Arial" w:cs="Arial"/>
+          <w:b/>
+          <w:bCs/>
+          <w:color w:val="05192D"/>
+          <w:kern w:val="0"/>
+          <w:sz w:val="24"/>
+          <w:szCs w:val="24"/>
+          <w14:ligatures w14:val="none"/>
+        </w:rPr>
+      </w:pPr>
+      <w:r>
+        <w:rPr>
+          <w:rFonts w:ascii="Arial" w:eastAsia="Times New Roman" w:hAnsi="Arial" w:cs="Arial"/>
+          <w:b/>
+          <w:bCs/>
+          <w:color w:val="05192D"/>
+          <w:kern w:val="0"/>
+          <w:sz w:val="24"/>
+          <w:szCs w:val="24"/>
+          <w14:ligatures w14:val="none"/>
+        </w:rPr>
+        <w:lastRenderedPageBreak/>
+        <w:t>GAN training loop</w:t>
+      </w:r>
+    </w:p>
+    <w:p>
+      <w:pPr>
+        <w:shd w:val="clear" w:color="auto" w:fill="F7F7FC"/>
+        <w:spacing w:after="120" w:line="240" w:lineRule="auto"/>
+        <w:rPr>
+          <w:rFonts w:ascii="Arial" w:eastAsia="Times New Roman" w:hAnsi="Arial" w:cs="Arial"/>
+          <w:color w:val="05192D"/>
+          <w:kern w:val="0"/>
+          <w:sz w:val="24"/>
+          <w:szCs w:val="24"/>
+          <w14:ligatures w14:val="none"/>
+        </w:rPr>
+      </w:pPr>
+      <w:r>
+        <w:rPr>
+          <w:rFonts w:ascii="Arial" w:eastAsia="Times New Roman" w:hAnsi="Arial" w:cs="Arial"/>
+          <w:color w:val="05192D"/>
+          <w:kern w:val="0"/>
+          <w:sz w:val="24"/>
+          <w:szCs w:val="24"/>
+          <w14:ligatures w14:val="none"/>
+        </w:rPr>
+        <w:t>Let's define the GAN training loop! We iterate over epochs and real data batches from a pre-defined dataloader. For each batch, we compute the current batch size. We start with the discriminator. We reset its gradients by calling zero-dot-grad on the discriminator optimizer, which has been pre-defined, for example as an Adam optimizer. Next, we compute the discriminator loss using the function from before and call the backward method on the optimizer to compute the gradients. Then, we perform the optimization step by calling the step method of the optimizer. We then repeat the process for the generator: reset the gradients, compute the loss using our custom function, and compute gradients, and perform the optimization step.</w:t>
+      </w:r>
+    </w:p>
+    <w:p>
+      <w:pPr>
+        <w:ind w:firstLine="720"/>
+        <w:rPr>
+          <w:rFonts w:ascii="Arial" w:hAnsi="Arial" w:cs="Arial"/>
+        </w:rPr>
+      </w:pPr>
+      <w:r>
+        <w:rPr>
+          <w:rFonts w:ascii="Arial" w:hAnsi="Arial" w:cs="Arial"/>
+        </w:rPr>
+        <w:drawing>
+          <wp:anchor distT="0" distB="0" distL="114300" distR="114300" simplePos="0" relativeHeight="251661312" behindDoc="0" locked="0" layoutInCell="1" allowOverlap="1" wp14:anchorId="45416BC5" wp14:editId="64573088">
+            <wp:simplePos x="0" y="0"/>
+            <wp:positionH relativeFrom="column">
+              <wp:posOffset>-34506</wp:posOffset>
+            </wp:positionH>
+            <wp:positionV relativeFrom="paragraph">
+              <wp:posOffset>51759</wp:posOffset>
+            </wp:positionV>
+            <wp:extent cx="5943600" cy="2798445"/>
+            <wp:effectExtent l="0" t="0" r="0" b="1905"/>
+            <wp:wrapNone/>
+            <wp:docPr id="12" name="Picture 12"/>
+            <wp:cNvGraphicFramePr>
+              <a:graphicFrameLocks xmlns:a="http://schemas.openxmlformats.org/drawingml/2006/main" noChangeAspect="1"/>
+            </wp:cNvGraphicFramePr>
+            <a:graphic xmlns:a="http://schemas.openxmlformats.org/drawingml/2006/main">
+              <a:graphicData uri="http://schemas.openxmlformats.org/drawingml/2006/picture">
+                <pic:pic xmlns:pic="http://schemas.openxmlformats.org/drawingml/2006/picture">
+                  <pic:nvPicPr>
+                    <pic:cNvPr id="1" name=""/>
+                    <pic:cNvPicPr/>
+                  </pic:nvPicPr>
+                  <pic:blipFill>
+                    <a:blip r:embed="rId15">
+                      <a:extLst>
+                        <a:ext uri="{28A0092B-C50C-407E-A947-70E740481C1C}">
+                          <a14:useLocalDpi xmlns:a14="http://schemas.microsoft.com/office/drawing/2010/main" val="0"/>
+                        </a:ext>
+                      </a:extLst>
+                    </a:blip>
+                    <a:stretch>
+                      <a:fillRect/>
+                    </a:stretch>
+                  </pic:blipFill>
+                  <pic:spPr>
+                    <a:xfrm>
+                      <a:off x="0" y="0"/>
+                      <a:ext cx="5943600" cy="2798445"/>
+                    </a:xfrm>
+                    <a:prstGeom prst="rect">
+                      <a:avLst/>
+                    </a:prstGeom>
+                  </pic:spPr>
+                </pic:pic>
+              </a:graphicData>
+            </a:graphic>
+          </wp:anchor>
+        </w:drawing>
+      </w:r>
+    </w:p>
+    <w:p>
+      <w:pPr>
+        <w:rPr>
+          <w:rFonts w:ascii="Arial" w:hAnsi="Arial" w:cs="Arial"/>
+        </w:rPr>
+      </w:pPr>
+    </w:p>
+    <w:p>
+      <w:pPr>
+        <w:rPr>
+          <w:rFonts w:ascii="Arial" w:hAnsi="Arial" w:cs="Arial"/>
+        </w:rPr>
+      </w:pPr>
+    </w:p>
+    <w:p>
+      <w:pPr>
+        <w:rPr>
+          <w:rFonts w:ascii="Arial" w:hAnsi="Arial" w:cs="Arial"/>
+        </w:rPr>
+      </w:pPr>
+    </w:p>
+    <w:p>
+      <w:pPr>
+        <w:rPr>
+          <w:rFonts w:ascii="Arial" w:hAnsi="Arial" w:cs="Arial"/>
+        </w:rPr>
+      </w:pPr>
+    </w:p>
+    <w:p>
+      <w:pPr>
+        <w:rPr>
+          <w:rFonts w:ascii="Arial" w:hAnsi="Arial" w:cs="Arial"/>
+        </w:rPr>
+      </w:pPr>
+    </w:p>
+    <w:p>
+      <w:pPr>
+        <w:rPr>
+          <w:rFonts w:ascii="Arial" w:hAnsi="Arial" w:cs="Arial"/>
+        </w:rPr>
+      </w:pPr>
+    </w:p>
+    <w:p>
+      <w:pPr>
+        <w:rPr>
+          <w:rFonts w:ascii="Arial" w:hAnsi="Arial" w:cs="Arial"/>
+        </w:rPr>
+      </w:pPr>
+    </w:p>
+    <w:p>
+      <w:pPr>
+        <w:rPr>
+          <w:rFonts w:ascii="Arial" w:hAnsi="Arial" w:cs="Arial"/>
+        </w:rPr>
+      </w:pPr>
+    </w:p>
+    <w:p>
+      <w:pPr>
+        <w:rPr>
+          <w:rFonts w:ascii="Arial" w:hAnsi="Arial" w:cs="Arial"/>
+        </w:rPr>
+      </w:pPr>
+    </w:p>
+    <w:p>
+      <w:pPr>
+        <w:rPr>
+          <w:rFonts w:ascii="Arial" w:hAnsi="Arial" w:cs="Arial"/>
+        </w:rPr>
+      </w:pPr>
+    </w:p>
+    <w:p>
+      <w:pPr>
+        <w:shd w:val="clear" w:color="auto" w:fill="F7F7FC"/>
+        <w:spacing w:after="0" w:line="240" w:lineRule="auto"/>
+        <w:outlineLvl w:val="1"/>
+        <w:rPr>
+          <w:rFonts w:ascii="Arial" w:eastAsia="Times New Roman" w:hAnsi="Arial" w:cs="Arial"/>
+          <w:b/>
+          <w:bCs/>
+          <w:color w:val="05192D"/>
+          <w:kern w:val="0"/>
+          <w:sz w:val="44"/>
+          <w:szCs w:val="44"/>
+          <w14:ligatures w14:val="none"/>
+        </w:rPr>
+      </w:pPr>
+      <w:r>
+        <w:rPr>
+          <w:rFonts w:ascii="Arial" w:eastAsia="Times New Roman" w:hAnsi="Arial" w:cs="Arial"/>
+          <w:b/>
+          <w:bCs/>
+          <w:color w:val="05192D"/>
+          <w:kern w:val="0"/>
+          <w:sz w:val="44"/>
+          <w:szCs w:val="44"/>
+          <w14:ligatures w14:val="none"/>
+        </w:rPr>
+        <w:t>Evaluating GANs</w:t>
+      </w:r>
+    </w:p>
+    <w:p>
+      <w:pPr>
+        <w:spacing w:after="0" w:line="240" w:lineRule="auto"/>
+        <w:outlineLvl w:val="1"/>
+        <w:rPr>
+          <w:rFonts w:ascii="Arial" w:eastAsia="Times New Roman" w:hAnsi="Arial" w:cs="Arial"/>
+          <w:b/>
+          <w:bCs/>
+          <w:color w:val="05192D"/>
+          <w:kern w:val="0"/>
+          <w:sz w:val="24"/>
+          <w:szCs w:val="24"/>
+          <w14:ligatures w14:val="none"/>
+        </w:rPr>
+      </w:pPr>
+      <w:r>
+        <w:rPr>
+          <w:rFonts w:ascii="Arial" w:eastAsia="Times New Roman" w:hAnsi="Arial" w:cs="Arial"/>
+          <w:b/>
+          <w:bCs/>
+          <w:color w:val="05192D"/>
+          <w:kern w:val="0"/>
+          <w:sz w:val="24"/>
+          <w:szCs w:val="24"/>
+          <w14:ligatures w14:val="none"/>
+        </w:rPr>
+        <w:t>Generating images</w:t>
+      </w:r>
+    </w:p>
+    <w:p>
+      <w:pPr>
+        <w:spacing w:after="120" w:line="240" w:lineRule="auto"/>
+        <w:rPr>
+          <w:rFonts w:ascii="Arial" w:eastAsia="Times New Roman" w:hAnsi="Arial" w:cs="Arial"/>
+          <w:color w:val="05192D"/>
+          <w:kern w:val="0"/>
+          <w:sz w:val="24"/>
+          <w:szCs w:val="24"/>
+          <w14:ligatures w14:val="none"/>
+        </w:rPr>
+      </w:pPr>
+      <w:r>
+        <w:rPr>
+          <w:rFonts w:ascii="Arial" w:eastAsia="Times New Roman" w:hAnsi="Arial" w:cs="Arial"/>
+          <w:color w:val="05192D"/>
+          <w:kern w:val="0"/>
+          <w:sz w:val="24"/>
+          <w:szCs w:val="24"/>
+          <w14:ligatures w14:val="none"/>
+        </w:rPr>
+        <w:t>Since GANs produce visual outputs, the first step in evaluating a GAN is to inspect the images it generates. Let's do that! We will generate nine images. First, we create a random noise tensor of shape 9 by 16, where 16 is the noise input size we used during training. Then, with no gradients calculation, we pass the noise to gen, the generator, to obtain fake images. We can plot their shape. We have 9 images, each of 3 color channels and size 96 by 96 pixels. Let's visualize them. We iterate over the number of images to generate. For each, we extract the i-th image by slicing fake with square brackets and taking only the i-th element in the first dimension. Next, in order to visualize the image, we must rearrange its dimensions from color channel, height, width to height, width, color channel. We do that by calling the permute method on the image tensor and passing it the desired order of dimensions: 1, 2, and 0. Finally, we can plot the images.</w:t>
+      </w:r>
+    </w:p>
+    <w:p>
+      <w:pPr>
+        <w:spacing w:after="120" w:line="240" w:lineRule="auto"/>
+        <w:rPr>
+          <w:rFonts w:ascii="Arial" w:eastAsia="Times New Roman" w:hAnsi="Arial" w:cs="Arial"/>
+          <w:b/>
+          <w:bCs/>
+          <w:color w:val="05192D"/>
+          <w:kern w:val="0"/>
+          <w:sz w:val="24"/>
+          <w:szCs w:val="24"/>
+          <w14:ligatures w14:val="none"/>
+        </w:rPr>
+      </w:pPr>
+    </w:p>
+    <w:p>
+      <w:pPr>
+        <w:spacing w:after="0" w:line="240" w:lineRule="auto"/>
+        <w:outlineLvl w:val="1"/>
+        <w:rPr>
+          <w:rFonts w:ascii="Arial" w:eastAsia="Times New Roman" w:hAnsi="Arial" w:cs="Arial"/>
+          <w:b/>
+          <w:bCs/>
+          <w:color w:val="05192D"/>
+          <w:kern w:val="0"/>
+          <w:sz w:val="24"/>
+          <w:szCs w:val="24"/>
+          <w14:ligatures w14:val="none"/>
+        </w:rPr>
+      </w:pPr>
+      <w:r>
+        <w:rPr>
+          <w:rFonts w:ascii="Arial" w:eastAsia="Times New Roman" w:hAnsi="Arial" w:cs="Arial"/>
+          <w:b/>
+          <w:bCs/>
+          <w:color w:val="05192D"/>
+          <w:kern w:val="0"/>
+          <w:sz w:val="24"/>
+          <w:szCs w:val="24"/>
+          <w14:ligatures w14:val="none"/>
+        </w:rPr>
+        <w:t>GAN generations</w:t>
+      </w:r>
+    </w:p>
+    <w:p>
+      <w:pPr>
+        <w:spacing w:after="120" w:line="240" w:lineRule="auto"/>
+        <w:rPr>
+          <w:rFonts w:ascii="Arial" w:eastAsia="Times New Roman" w:hAnsi="Arial" w:cs="Arial"/>
+          <w:color w:val="05192D"/>
+          <w:kern w:val="0"/>
+          <w:sz w:val="24"/>
+          <w:szCs w:val="24"/>
+          <w14:ligatures w14:val="none"/>
+        </w:rPr>
+      </w:pPr>
+      <w:r>
+        <w:rPr>
+          <w:rFonts w:ascii="Arial" w:eastAsia="Times New Roman" w:hAnsi="Arial" w:cs="Arial"/>
+          <w:color w:val="05192D"/>
+          <w:kern w:val="0"/>
+          <w:sz w:val="24"/>
+          <w:szCs w:val="24"/>
+          <w14:ligatures w14:val="none"/>
+        </w:rPr>
+        <w:lastRenderedPageBreak/>
+        <w:t>Not bad! They do look a lot like pokemons from the training data. Some make the impression like they might be missing an eye or a leg, but in general, they are okay. But can we have a more precise evaluation method than this visual inspection?</w:t>
+      </w:r>
+    </w:p>
+    <w:p>
+      <w:pPr>
+        <w:spacing w:after="0" w:line="240" w:lineRule="auto"/>
+        <w:outlineLvl w:val="1"/>
+        <w:rPr>
+          <w:rFonts w:ascii="Arial" w:eastAsia="Times New Roman" w:hAnsi="Arial" w:cs="Arial"/>
+          <w:b/>
+          <w:bCs/>
+          <w:color w:val="05192D"/>
+          <w:kern w:val="0"/>
+          <w:sz w:val="24"/>
+          <w:szCs w:val="24"/>
+          <w14:ligatures w14:val="none"/>
+        </w:rPr>
+      </w:pPr>
+      <w:r>
+        <w:rPr>
+          <w:rFonts w:ascii="Arial" w:eastAsia="Times New Roman" w:hAnsi="Arial" w:cs="Arial"/>
+          <w:b/>
+          <w:bCs/>
+          <w:color w:val="05192D"/>
+          <w:kern w:val="0"/>
+          <w:sz w:val="24"/>
+          <w:szCs w:val="24"/>
+          <w14:ligatures w14:val="none"/>
+        </w:rPr>
+        <w:t>Fréchet Inception Distance</w:t>
+      </w:r>
+    </w:p>
+    <w:p>
+      <w:pPr>
+        <w:spacing w:after="120" w:line="240" w:lineRule="auto"/>
+        <w:rPr>
+          <w:rFonts w:ascii="Arial" w:eastAsia="Times New Roman" w:hAnsi="Arial" w:cs="Arial"/>
+          <w:color w:val="05192D"/>
+          <w:kern w:val="0"/>
+          <w:sz w:val="24"/>
+          <w:szCs w:val="24"/>
+          <w14:ligatures w14:val="none"/>
+        </w:rPr>
+      </w:pPr>
+      <w:r>
+        <w:rPr>
+          <w:rFonts w:ascii="Arial" w:eastAsia="Times New Roman" w:hAnsi="Arial" w:cs="Arial"/>
+          <w:color w:val="05192D"/>
+          <w:kern w:val="0"/>
+          <w:sz w:val="24"/>
+          <w:szCs w:val="24"/>
+          <w14:ligatures w14:val="none"/>
+        </w:rPr>
+        <w:t>A metric commonly used to evaluate GANs is the Fréchet Inception Distance, or FID for short. To understand how it works, we must first mention two related concepts: Inception and Fréchet Distance. Inception is a popular image classification model, while Fréchet distance is a distance measure between two probability distributions. Back to the Fréchet Inception Distance. FID uses a pre-trained Inception model to extract features from both the generated and real images. The extracted features are then used to calculate the mean and covariance for both sets of images (generated and real). These statistics encapsulate the distribution of features across the images. Finally, the FID is calculated using the Fréchet distance between the distributions of real and fake images, each parametrized with the mean and covariance calculated before. A lower FID score suggests that the distributions of generated and real i</w:t>
+      </w:r>
+      <w:r>
+        <w:rPr>
+          <w:rFonts w:ascii="Arial" w:eastAsia="Times New Roman" w:hAnsi="Arial" w:cs="Arial"/>
+          <w:b/>
+          <w:bCs/>
+          <w:color w:val="05192D"/>
+          <w:kern w:val="0"/>
+          <w:sz w:val="24"/>
+          <w:szCs w:val="24"/>
+          <w14:ligatures w14:val="none"/>
+        </w:rPr>
+        <w:drawing>
+          <wp:inline distT="0" distB="0" distL="0" distR="0" wp14:anchorId="27DAA704" wp14:editId="73FAF596">
+            <wp:extent cx="5943600" cy="2838450"/>
+            <wp:effectExtent l="0" t="0" r="0" b="0"/>
+            <wp:docPr id="13" name="Picture 13"/>
+            <wp:cNvGraphicFramePr>
+              <a:graphicFrameLocks xmlns:a="http://schemas.openxmlformats.org/drawingml/2006/main" noChangeAspect="1"/>
+            </wp:cNvGraphicFramePr>
+            <a:graphic xmlns:a="http://schemas.openxmlformats.org/drawingml/2006/main">
+              <a:graphicData uri="http://schemas.openxmlformats.org/drawingml/2006/picture">
+                <pic:pic xmlns:pic="http://schemas.openxmlformats.org/drawingml/2006/picture">
+                  <pic:nvPicPr>
+                    <pic:cNvPr id="1" name=""/>
+                    <pic:cNvPicPr/>
+                  </pic:nvPicPr>
+                  <pic:blipFill>
+                    <a:blip r:embed="rId16"/>
+                    <a:stretch>
+                      <a:fillRect/>
+                    </a:stretch>
+                  </pic:blipFill>
+                  <pic:spPr>
+                    <a:xfrm>
+                      <a:off x="0" y="0"/>
+                      <a:ext cx="5943600" cy="2838450"/>
+                    </a:xfrm>
+                    <a:prstGeom prst="rect">
+                      <a:avLst/>
+                    </a:prstGeom>
+                  </pic:spPr>
+                </pic:pic>
+              </a:graphicData>
+            </a:graphic>
+          </wp:inline>
+        </w:drawing>
+      </w:r>
+      <w:r>
+        <w:rPr>
+          <w:rFonts w:ascii="Arial" w:eastAsia="Times New Roman" w:hAnsi="Arial" w:cs="Arial"/>
+          <w:color w:val="05192D"/>
+          <w:kern w:val="0"/>
+          <w:sz w:val="24"/>
+          <w:szCs w:val="24"/>
+          <w14:ligatures w14:val="none"/>
+        </w:rPr>
+        <w:t>mages are closer in the feature space, indicating that the generated images are more similar to the training data and more diverse. While there are no specific guidelines for interpreting the FID scores, typically values below 10 and considered good.</w:t>
+      </w:r>
+    </w:p>
+    <w:p>
+      <w:pPr>
+        <w:spacing w:after="120" w:line="240" w:lineRule="auto"/>
+        <w:rPr>
+          <w:rFonts w:ascii="Arial" w:eastAsia="Times New Roman" w:hAnsi="Arial" w:cs="Arial"/>
+          <w:color w:val="05192D"/>
+          <w:kern w:val="0"/>
+          <w:sz w:val="24"/>
+          <w:szCs w:val="24"/>
+          <w14:ligatures w14:val="none"/>
+        </w:rPr>
+      </w:pPr>
+      <w:r>
+        <w:rPr>
+          <w:rFonts w:ascii="Arial" w:eastAsia="Times New Roman" w:hAnsi="Arial" w:cs="Arial"/>
+          <w:color w:val="05192D"/>
+          <w:kern w:val="0"/>
+          <w:sz w:val="24"/>
+          <w:szCs w:val="24"/>
+          <w14:ligatures w14:val="none"/>
+        </w:rPr>
+        <w:drawing>
+          <wp:anchor distT="0" distB="0" distL="114300" distR="114300" simplePos="0" relativeHeight="251662336" behindDoc="0" locked="0" layoutInCell="1" allowOverlap="1" wp14:anchorId="14E8518A" wp14:editId="11F69962">
+            <wp:simplePos x="0" y="0"/>
+            <wp:positionH relativeFrom="column">
+              <wp:posOffset>-52298</wp:posOffset>
+            </wp:positionH>
+            <wp:positionV relativeFrom="paragraph">
+              <wp:posOffset>22225</wp:posOffset>
+            </wp:positionV>
+            <wp:extent cx="5788325" cy="2770480"/>
+            <wp:effectExtent l="0" t="0" r="3175" b="0"/>
+            <wp:wrapNone/>
+            <wp:docPr id="14" name="Picture 14"/>
+            <wp:cNvGraphicFramePr>
+              <a:graphicFrameLocks xmlns:a="http://schemas.openxmlformats.org/drawingml/2006/main" noChangeAspect="1"/>
+            </wp:cNvGraphicFramePr>
+            <a:graphic xmlns:a="http://schemas.openxmlformats.org/drawingml/2006/main">
+              <a:graphicData uri="http://schemas.openxmlformats.org/drawingml/2006/picture">
+                <pic:pic xmlns:pic="http://schemas.openxmlformats.org/drawingml/2006/picture">
+                  <pic:nvPicPr>
+                    <pic:cNvPr id="1" name=""/>
+                    <pic:cNvPicPr/>
+                  </pic:nvPicPr>
+                  <pic:blipFill>
+                    <a:blip r:embed="rId17">
+                      <a:extLst>
+                        <a:ext uri="{28A0092B-C50C-407E-A947-70E740481C1C}">
+                          <a14:useLocalDpi xmlns:a14="http://schemas.microsoft.com/office/drawing/2010/main" val="0"/>
+                        </a:ext>
+                      </a:extLst>
+                    </a:blip>
+                    <a:stretch>
+                      <a:fillRect/>
+                    </a:stretch>
+                  </pic:blipFill>
+                  <pic:spPr>
+                    <a:xfrm>
+                      <a:off x="0" y="0"/>
+                      <a:ext cx="5788325" cy="2770480"/>
+                    </a:xfrm>
+                    <a:prstGeom prst="rect">
+                      <a:avLst/>
+                    </a:prstGeom>
+                  </pic:spPr>
+                </pic:pic>
+              </a:graphicData>
+            </a:graphic>
+            <wp14:sizeRelH relativeFrom="margin">
+              <wp14:pctWidth>0</wp14:pctWidth>
+            </wp14:sizeRelH>
+            <wp14:sizeRelV relativeFrom="margin">
+              <wp14:pctHeight>0</wp14:pctHeight>
+            </wp14:sizeRelV>
+          </wp:anchor>
+        </w:drawing>
+      </w:r>
+    </w:p>
+    <w:p>
+      <w:pPr>
+        <w:spacing w:after="120" w:line="240" w:lineRule="auto"/>
+        <w:rPr>
+          <w:rFonts w:ascii="Arial" w:eastAsia="Times New Roman" w:hAnsi="Arial" w:cs="Arial"/>
+          <w:color w:val="05192D"/>
+          <w:kern w:val="0"/>
+          <w:sz w:val="24"/>
+          <w:szCs w:val="24"/>
+          <w14:ligatures w14:val="none"/>
+        </w:rPr>
+      </w:pPr>
+    </w:p>
+    <w:p>
+      <w:pPr>
+        <w:spacing w:after="120" w:line="240" w:lineRule="auto"/>
+        <w:rPr>
+          <w:rFonts w:ascii="Arial" w:eastAsia="Times New Roman" w:hAnsi="Arial" w:cs="Arial"/>
+          <w:color w:val="05192D"/>
+          <w:kern w:val="0"/>
+          <w:sz w:val="24"/>
+          <w:szCs w:val="24"/>
+          <w14:ligatures w14:val="none"/>
+        </w:rPr>
+      </w:pPr>
+    </w:p>
+    <w:p>
+      <w:pPr>
+        <w:spacing w:after="120" w:line="240" w:lineRule="auto"/>
+        <w:rPr>
+          <w:rFonts w:ascii="Arial" w:eastAsia="Times New Roman" w:hAnsi="Arial" w:cs="Arial"/>
+          <w:color w:val="05192D"/>
+          <w:kern w:val="0"/>
+          <w:sz w:val="24"/>
+          <w:szCs w:val="24"/>
+          <w14:ligatures w14:val="none"/>
+        </w:rPr>
+      </w:pPr>
+    </w:p>
+    <w:p>
+      <w:pPr>
+        <w:spacing w:after="120" w:line="240" w:lineRule="auto"/>
+        <w:rPr>
+          <w:rFonts w:ascii="Arial" w:eastAsia="Times New Roman" w:hAnsi="Arial" w:cs="Arial"/>
+          <w:color w:val="05192D"/>
+          <w:kern w:val="0"/>
+          <w:sz w:val="24"/>
+          <w:szCs w:val="24"/>
+          <w14:ligatures w14:val="none"/>
+        </w:rPr>
+      </w:pPr>
+    </w:p>
+    <w:p>
+      <w:pPr>
+        <w:spacing w:after="120" w:line="240" w:lineRule="auto"/>
+        <w:rPr>
+          <w:rFonts w:ascii="Arial" w:eastAsia="Times New Roman" w:hAnsi="Arial" w:cs="Arial"/>
+          <w:color w:val="05192D"/>
+          <w:kern w:val="0"/>
+          <w:sz w:val="24"/>
+          <w:szCs w:val="24"/>
+          <w14:ligatures w14:val="none"/>
+        </w:rPr>
+      </w:pPr>
+    </w:p>
+    <w:p>
+      <w:pPr>
+        <w:spacing w:after="120" w:line="240" w:lineRule="auto"/>
+        <w:rPr>
+          <w:rFonts w:ascii="Arial" w:eastAsia="Times New Roman" w:hAnsi="Arial" w:cs="Arial"/>
+          <w:color w:val="05192D"/>
+          <w:kern w:val="0"/>
+          <w:sz w:val="24"/>
+          <w:szCs w:val="24"/>
+          <w14:ligatures w14:val="none"/>
+        </w:rPr>
+      </w:pPr>
+    </w:p>
+    <w:p>
+      <w:pPr>
+        <w:spacing w:after="120" w:line="240" w:lineRule="auto"/>
+        <w:rPr>
+          <w:rFonts w:ascii="Arial" w:eastAsia="Times New Roman" w:hAnsi="Arial" w:cs="Arial"/>
+          <w:color w:val="05192D"/>
+          <w:kern w:val="0"/>
+          <w:sz w:val="24"/>
+          <w:szCs w:val="24"/>
+          <w14:ligatures w14:val="none"/>
+        </w:rPr>
+      </w:pPr>
+    </w:p>
+    <w:p>
+      <w:pPr>
+        <w:shd w:val="clear" w:color="auto" w:fill="F7F7FC"/>
+        <w:spacing w:after="0" w:line="240" w:lineRule="auto"/>
+        <w:outlineLvl w:val="1"/>
+        <w:rPr>
+          <w:rFonts w:ascii="Arial" w:eastAsia="Times New Roman" w:hAnsi="Arial" w:cs="Arial"/>
+          <w:b/>
+          <w:bCs/>
+          <w:color w:val="05192D"/>
+          <w:kern w:val="0"/>
+          <w:sz w:val="24"/>
+          <w:szCs w:val="24"/>
+          <w14:ligatures w14:val="none"/>
+        </w:rPr>
+      </w:pPr>
+      <w:r>
+        <w:rPr>
+          <w:rFonts w:ascii="Arial" w:eastAsia="Times New Roman" w:hAnsi="Arial" w:cs="Arial"/>
+          <w:b/>
+          <w:bCs/>
+          <w:color w:val="05192D"/>
+          <w:kern w:val="0"/>
+          <w:sz w:val="24"/>
+          <w:szCs w:val="24"/>
+          <w14:ligatures w14:val="none"/>
+        </w:rPr>
+        <w:lastRenderedPageBreak/>
+        <w:t>FID in PyTorch</w:t>
+      </w:r>
+    </w:p>
+    <w:p>
+      <w:pPr>
+        <w:shd w:val="clear" w:color="auto" w:fill="F7F7FC"/>
+        <w:spacing w:after="120" w:line="240" w:lineRule="auto"/>
+        <w:rPr>
+          <w:rFonts w:ascii="Arial" w:eastAsia="Times New Roman" w:hAnsi="Arial" w:cs="Arial"/>
+          <w:color w:val="05192D"/>
+          <w:kern w:val="0"/>
+          <w:sz w:val="24"/>
+          <w:szCs w:val="24"/>
+          <w14:ligatures w14:val="none"/>
+        </w:rPr>
+      </w:pPr>
+      <w:r>
+        <w:rPr>
+          <w:rFonts w:ascii="Arial" w:eastAsia="Times New Roman" w:hAnsi="Arial" w:cs="Arial"/>
+          <w:color w:val="05192D"/>
+          <w:kern w:val="0"/>
+          <w:sz w:val="24"/>
+          <w:szCs w:val="24"/>
+          <w14:ligatures w14:val="none"/>
+        </w:rPr>
+        <w:t>Let's compute FID in PyTorch. We start by importing FrechetInceptionDistance from torchmetrics-dot-image-dot-fid. We instantiate the metric passing it feature equals 64 as argument. This means that we want to use the sixty-fourth layer of the inception model for feature extraction but a different one can be used, too. Next, we update the metrics with the sample of fake images. To do this, we call the update method of the metric we defined and pass it the fake images. However, we first need to convert the pixel values to integers between 0 and 255, and the GAN has given us floats between 0 and 1. To fix that, we multiply the image tensor by 255 and call dot-to-torch-uint8 on it as we pass it to the update method. We also set real equals false to indicate we are passing fake images. Then, we perform a similar update with real images, this time passing real equals true. Finally, we call the compute method on the metric to get its value. Seven-point-five is pretty low, indicating high-quality and diverse generations.</w:t>
+      </w:r>
+    </w:p>
+    <w:p>
+      <w:pPr>
+        <w:tabs>
+          <w:tab w:val="left" w:pos="1617"/>
+        </w:tabs>
+        <w:rPr>
+          <w:rFonts w:ascii="Arial" w:hAnsi="Arial" w:cs="Arial"/>
+        </w:rPr>
+      </w:pPr>
+      <w:r>
+        <w:rPr>
+          <w:rFonts w:ascii="Arial" w:hAnsi="Arial" w:cs="Arial"/>
+        </w:rPr>
+        <w:drawing>
+          <wp:inline distT="0" distB="0" distL="0" distR="0" wp14:anchorId="1F11692D" wp14:editId="63783F87">
+            <wp:extent cx="5943600" cy="2856230"/>
+            <wp:effectExtent l="0" t="0" r="0" b="1270"/>
+            <wp:docPr id="15" name="Picture 15"/>
+            <wp:cNvGraphicFramePr>
+              <a:graphicFrameLocks xmlns:a="http://schemas.openxmlformats.org/drawingml/2006/main" noChangeAspect="1"/>
+            </wp:cNvGraphicFramePr>
+            <a:graphic xmlns:a="http://schemas.openxmlformats.org/drawingml/2006/main">
+              <a:graphicData uri="http://schemas.openxmlformats.org/drawingml/2006/picture">
+                <pic:pic xmlns:pic="http://schemas.openxmlformats.org/drawingml/2006/picture">
+                  <pic:nvPicPr>
+                    <pic:cNvPr id="1" name=""/>
+                    <pic:cNvPicPr/>
+                  </pic:nvPicPr>
+                  <pic:blipFill>
+                    <a:blip r:embed="rId18"/>
+                    <a:stretch>
+                      <a:fillRect/>
+                    </a:stretch>
+                  </pic:blipFill>
+                  <pic:spPr>
+                    <a:xfrm>
+                      <a:off x="0" y="0"/>
+                      <a:ext cx="5943600" cy="2856230"/>
                     </a:xfrm>
                     <a:prstGeom prst="rect">
                       <a:avLst/>

</xml_diff>